<commit_message>
Acabada documentacion de lo que hicimos hasta ahora
</commit_message>
<xml_diff>
--- a/documentacion.docx
+++ b/documentacion.docx
@@ -1061,17 +1061,49 @@
       <w:pPr>
         <w:jc w:val="both"/>
       </w:pPr>
+      <w:r>
+        <w:t xml:space="preserve">Los casos de uso que se explicarán a continuación están disponibles para los idiomas español e inglés. Además, todos los formularios que se utilizan para resolver alguno de ellos, están correctamente validados. La aplicación consta de un </w:t>
+      </w:r>
+      <w:proofErr w:type="spellStart"/>
+      <w:r>
+        <w:t>Logger</w:t>
+      </w:r>
+      <w:proofErr w:type="spellEnd"/>
+      <w:r>
+        <w:t xml:space="preserve"> que registra la actividad de los usuarios (milog.log).</w:t>
+      </w:r>
+    </w:p>
+    <w:p>
+      <w:pPr>
+        <w:jc w:val="both"/>
+      </w:pPr>
+      <w:r>
+        <w:t>Todos los casos</w:t>
+      </w:r>
+      <w:bookmarkStart w:id="1" w:name="_GoBack"/>
+      <w:bookmarkEnd w:id="1"/>
+      <w:r>
+        <w:t xml:space="preserve"> de uso han sido probados utilizando </w:t>
+      </w:r>
+      <w:proofErr w:type="spellStart"/>
+      <w:r>
+        <w:t>Selenium</w:t>
+      </w:r>
+      <w:proofErr w:type="spellEnd"/>
+      <w:r>
+        <w:t>.</w:t>
+      </w:r>
     </w:p>
     <w:p>
       <w:pPr>
         <w:pStyle w:val="Ttulo1"/>
         <w:jc w:val="both"/>
       </w:pPr>
-      <w:bookmarkStart w:id="1" w:name="_Toc508700323"/>
+      <w:bookmarkStart w:id="2" w:name="_Toc508700323"/>
       <w:r>
         <w:t>Casos de uso</w:t>
       </w:r>
-      <w:bookmarkEnd w:id="1"/>
+      <w:bookmarkEnd w:id="2"/>
       <w:r>
         <w:t xml:space="preserve"> </w:t>
       </w:r>
@@ -1081,11 +1113,11 @@
         <w:pStyle w:val="Ttulo2"/>
         <w:jc w:val="both"/>
       </w:pPr>
-      <w:bookmarkStart w:id="2" w:name="_Toc508700324"/>
+      <w:bookmarkStart w:id="3" w:name="_Toc508700324"/>
       <w:r>
         <w:t>Obligatorios</w:t>
       </w:r>
-      <w:bookmarkEnd w:id="2"/>
+      <w:bookmarkEnd w:id="3"/>
     </w:p>
     <w:p>
       <w:pPr>
@@ -1318,21 +1350,6 @@
     </w:p>
     <w:p>
       <w:pPr>
-        <w:jc w:val="both"/>
-        <w:rPr>
-          <w:rStyle w:val="nfasis"/>
-          <w:i w:val="0"/>
-          <w:iCs w:val="0"/>
-        </w:rPr>
-      </w:pPr>
-      <w:r>
-        <w:t>Además, habrá un cuadro de búsqueda, para buscar en ese listado por nombre y correo electrónico.</w:t>
-      </w:r>
-      <w:bookmarkStart w:id="3" w:name="_GoBack"/>
-      <w:bookmarkEnd w:id="3"/>
-    </w:p>
-    <w:p>
-      <w:pPr>
         <w:pStyle w:val="Subttulo"/>
         <w:jc w:val="both"/>
         <w:rPr>
@@ -1362,6 +1379,22 @@
     </w:p>
     <w:p>
       <w:pPr>
+        <w:jc w:val="both"/>
+      </w:pPr>
+      <w:r>
+        <w:t xml:space="preserve">En listado anterior, habrá un cuadro de búsqueda, para buscar en ese listado por nombre y correo electrónico. La búsqueda se realizará al hacer </w:t>
+      </w:r>
+      <w:proofErr w:type="spellStart"/>
+      <w:r>
+        <w:t>click</w:t>
+      </w:r>
+      <w:proofErr w:type="spellEnd"/>
+      <w:r>
+        <w:t xml:space="preserve"> en el botón buscar, de forma que la página se recarga y en la lista se muestran solo los usuarios que coinciden con la búsqueda.</w:t>
+      </w:r>
+    </w:p>
+    <w:p>
+      <w:pPr>
         <w:pStyle w:val="Subttulo"/>
         <w:jc w:val="both"/>
         <w:rPr>
@@ -1391,6 +1424,23 @@
     </w:p>
     <w:p>
       <w:pPr>
+        <w:jc w:val="both"/>
+      </w:pPr>
+      <w:r>
+        <w:lastRenderedPageBreak/>
+        <w:t xml:space="preserve">Desde el listado de usuarios, el usuario autenticado podrá agregar a otro como amigo haciendo </w:t>
+      </w:r>
+      <w:proofErr w:type="spellStart"/>
+      <w:r>
+        <w:t>click</w:t>
+      </w:r>
+      <w:proofErr w:type="spellEnd"/>
+      <w:r>
+        <w:t xml:space="preserve"> en el botón “Agregar amigo”. De esta forma se creará una petición de amistad entre el usuario autenticado y el seleccionado en la lista.</w:t>
+      </w:r>
+    </w:p>
+    <w:p>
+      <w:pPr>
         <w:pStyle w:val="Subttulo"/>
         <w:jc w:val="both"/>
         <w:rPr>
@@ -1420,6 +1470,30 @@
     </w:p>
     <w:p>
       <w:pPr>
+        <w:jc w:val="both"/>
+      </w:pPr>
+      <w:r>
+        <w:t>El usuario autenticado tendrá acceso desde la barra de navegación (“Peticiones de amistad”) a un listado con las solicitudes de amistad recibidas (</w:t>
+      </w:r>
+      <w:proofErr w:type="spellStart"/>
+      <w:r>
+        <w:t>friendshipRequest</w:t>
+      </w:r>
+      <w:proofErr w:type="spellEnd"/>
+      <w:r>
+        <w:t>/</w:t>
+      </w:r>
+      <w:proofErr w:type="spellStart"/>
+      <w:r>
+        <w:t>listRequest</w:t>
+      </w:r>
+      <w:proofErr w:type="spellEnd"/>
+      <w:r>
+        <w:t>). En él aparecerá el nombre de todos los usuarios que le hayan enviado una solicitud de amistad al usuario autenticado, y al lado de cada uno un botón para aceptar dicha solicitud.</w:t>
+      </w:r>
+    </w:p>
+    <w:p>
+      <w:pPr>
         <w:pStyle w:val="Subttulo"/>
         <w:jc w:val="both"/>
         <w:rPr>
@@ -1449,6 +1523,23 @@
     </w:p>
     <w:p>
       <w:pPr>
+        <w:jc w:val="both"/>
+      </w:pPr>
+      <w:r>
+        <w:t>El en listado mencionado anteriormente, se podrán aceptar las solicitudes de amistad recibidas</w:t>
+      </w:r>
+      <w:r>
+        <w:t>, d</w:t>
+      </w:r>
+      <w:r>
+        <w:t>e forma que</w:t>
+      </w:r>
+      <w:r>
+        <w:t>, al aceptar la solicitud de dejará de mostrar automáticamente en esa lista.</w:t>
+      </w:r>
+    </w:p>
+    <w:p>
+      <w:pPr>
         <w:pStyle w:val="Subttulo"/>
         <w:jc w:val="both"/>
         <w:rPr>
@@ -1478,6 +1569,30 @@
     </w:p>
     <w:p>
       <w:pPr>
+        <w:jc w:val="both"/>
+      </w:pPr>
+      <w:r>
+        <w:t>Una vez aceptada la solicitud de amistad, los usuarios pasarán a ser amigos. Los usuarios amigos del usuario autenticado, serán mostrados en una lista (</w:t>
+      </w:r>
+      <w:proofErr w:type="spellStart"/>
+      <w:r>
+        <w:t>friendship</w:t>
+      </w:r>
+      <w:proofErr w:type="spellEnd"/>
+      <w:r>
+        <w:t>/</w:t>
+      </w:r>
+      <w:proofErr w:type="spellStart"/>
+      <w:r>
+        <w:t>listFriendship</w:t>
+      </w:r>
+      <w:proofErr w:type="spellEnd"/>
+      <w:r>
+        <w:t>) paginada (5 usuarios máximo por lista) accesible desde la barra de navegación. Para cada usuario se mostrará el nombre y el correo electrónico.</w:t>
+      </w:r>
+    </w:p>
+    <w:p>
+      <w:pPr>
         <w:pStyle w:val="Ttulo2"/>
         <w:jc w:val="both"/>
       </w:pPr>
@@ -1518,6 +1633,59 @@
     </w:p>
     <w:p>
       <w:pPr>
+        <w:jc w:val="both"/>
+      </w:pPr>
+      <w:r>
+        <w:t>Desde la barra de navegación (Publicaciones &gt; Nueva publicación), el usuario tendrá acceso a un formulario para crear publicaciones (</w:t>
+      </w:r>
+      <w:proofErr w:type="spellStart"/>
+      <w:r>
+        <w:t>publication</w:t>
+      </w:r>
+      <w:proofErr w:type="spellEnd"/>
+      <w:r>
+        <w:t>/</w:t>
+      </w:r>
+      <w:proofErr w:type="spellStart"/>
+      <w:r>
+        <w:t>add</w:t>
+      </w:r>
+      <w:proofErr w:type="spellEnd"/>
+      <w:r>
+        <w:t xml:space="preserve">). Tendrá que introducir un título y un texto y darle al botón enviar. </w:t>
+      </w:r>
+    </w:p>
+    <w:p>
+      <w:pPr>
+        <w:jc w:val="both"/>
+      </w:pPr>
+      <w:r>
+        <w:t>Los datos introducidos para que sean válidos, han de cumplir las siguientes características:</w:t>
+      </w:r>
+    </w:p>
+    <w:p>
+      <w:pPr>
+        <w:pStyle w:val="Prrafodelista"/>
+        <w:numPr>
+          <w:ilvl w:val="0"/>
+          <w:numId w:val="1"/>
+        </w:numPr>
+        <w:jc w:val="both"/>
+      </w:pPr>
+    </w:p>
+    <w:p>
+      <w:pPr>
+        <w:jc w:val="both"/>
+      </w:pPr>
+      <w:r>
+        <w:t xml:space="preserve">Si </w:t>
+      </w:r>
+      <w:r>
+        <w:t>los datos son correctos, se redireccionará automáticamente a un listado de publicaciones.</w:t>
+      </w:r>
+    </w:p>
+    <w:p>
+      <w:pPr>
         <w:pStyle w:val="Subttulo"/>
         <w:jc w:val="both"/>
         <w:rPr>
@@ -1528,7 +1696,6 @@
         <w:rPr>
           <w:rStyle w:val="nfasis"/>
         </w:rPr>
-        <w:lastRenderedPageBreak/>
         <w:t xml:space="preserve">10 </w:t>
       </w:r>
       <w:proofErr w:type="gramStart"/>
@@ -1544,6 +1711,74 @@
           <w:rStyle w:val="nfasis"/>
         </w:rPr>
         <w:t xml:space="preserve"> registrado: listar mis publicaciones</w:t>
+      </w:r>
+    </w:p>
+    <w:p>
+      <w:pPr>
+        <w:jc w:val="both"/>
+      </w:pPr>
+      <w:r>
+        <w:t>En el listado de publicaciones (también accesible desde la barra de navegación Publicaciones &gt; Lista de publicaciones), se mostrará la fecha y el título de cada publicación realizada por el usuario</w:t>
+      </w:r>
+      <w:r>
+        <w:t xml:space="preserve"> (</w:t>
+      </w:r>
+      <w:proofErr w:type="spellStart"/>
+      <w:r>
+        <w:t>publication</w:t>
+      </w:r>
+      <w:proofErr w:type="spellEnd"/>
+      <w:r>
+        <w:t>/</w:t>
+      </w:r>
+      <w:proofErr w:type="spellStart"/>
+      <w:r>
+        <w:t>listPosts</w:t>
+      </w:r>
+      <w:proofErr w:type="spellEnd"/>
+      <w:r>
+        <w:t>)</w:t>
+      </w:r>
+      <w:r>
+        <w:t>.</w:t>
+      </w:r>
+    </w:p>
+    <w:p>
+      <w:pPr>
+        <w:jc w:val="both"/>
+      </w:pPr>
+      <w:r>
+        <w:t xml:space="preserve">Además, pinchando en el título de la </w:t>
+      </w:r>
+      <w:r>
+        <w:t>publicación, se puede ver con detalle dicha publicación (</w:t>
+      </w:r>
+      <w:proofErr w:type="spellStart"/>
+      <w:r>
+        <w:t>publication</w:t>
+      </w:r>
+      <w:proofErr w:type="spellEnd"/>
+      <w:r>
+        <w:t>/</w:t>
+      </w:r>
+      <w:proofErr w:type="spellStart"/>
+      <w:r>
+        <w:t>details</w:t>
+      </w:r>
+      <w:proofErr w:type="spellEnd"/>
+      <w:r>
+        <w:t>/</w:t>
+      </w:r>
+      <w:r>
+        <w:t>{</w:t>
+      </w:r>
+      <w:proofErr w:type="spellStart"/>
+      <w:r>
+        <w:t>idPublicacion</w:t>
+      </w:r>
+      <w:proofErr w:type="spellEnd"/>
+      <w:r>
+        <w:t xml:space="preserve">}). Se mostrará: el título, la fecha de creación, el nombre del usuario que la ha creado y el texto. </w:t>
       </w:r>
     </w:p>
     <w:sectPr>
@@ -1781,6 +2016,119 @@
 <file path=word/numbering.xml><?xml version="1.0" encoding="utf-8"?>
 <w:numbering xmlns:wpc="http://schemas.microsoft.com/office/word/2010/wordprocessingCanvas" xmlns:cx="http://schemas.microsoft.com/office/drawing/2014/chartex" xmlns:cx1="http://schemas.microsoft.com/office/drawing/2015/9/8/chartex" xmlns:cx2="http://schemas.microsoft.com/office/drawing/2015/10/21/chartex" xmlns:cx3="http://schemas.microsoft.com/office/drawing/2016/5/9/chartex" xmlns:cx4="http://schemas.microsoft.com/office/drawing/2016/5/10/chartex" xmlns:cx5="http://schemas.microsoft.com/office/drawing/2016/5/11/chartex" xmlns:cx6="http://schemas.microsoft.com/office/drawing/2016/5/12/chartex" xmlns:cx7="http://schemas.microsoft.com/office/drawing/2016/5/13/chartex" xmlns:cx8="http://schemas.microsoft.com/office/drawing/2016/5/14/chartex" xmlns:mc="http://schemas.openxmlformats.org/markup-compatibility/2006" xmlns:aink="http://schemas.microsoft.com/office/drawing/2016/ink" xmlns:am3d="http://schemas.microsoft.com/office/drawing/2017/model3d" xmlns:o="urn:schemas-microsoft-com:office:office" xmlns:r="http://schemas.openxmlformats.org/officeDocument/2006/relationships" xmlns:m="http://schemas.openxmlformats.org/officeDocument/2006/math" xmlns:v="urn:schemas-microsoft-com:vml" xmlns:wp14="http://schemas.microsoft.com/office/word/2010/wordprocessingDrawing" xmlns:wp="http://schemas.openxmlformats.org/drawingml/2006/wordprocessingDrawing" xmlns:w10="urn:schemas-microsoft-com:office:word" xmlns:w="http://schemas.openxmlformats.org/wordprocessingml/2006/main" xmlns:w14="http://schemas.microsoft.com/office/word/2010/wordml" xmlns:w15="http://schemas.microsoft.com/office/word/2012/wordml" xmlns:w16cid="http://schemas.microsoft.com/office/word/2016/wordml/cid" xmlns:w16se="http://schemas.microsoft.com/office/word/2015/wordml/symex" xmlns:wpg="http://schemas.microsoft.com/office/word/2010/wordprocessingGroup" xmlns:wpi="http://schemas.microsoft.com/office/word/2010/wordprocessingInk" xmlns:wne="http://schemas.microsoft.com/office/word/2006/wordml" xmlns:wps="http://schemas.microsoft.com/office/word/2010/wordprocessingShape" mc:Ignorable="w14 w15 w16se w16cid wp14">
   <w:abstractNum w:abstractNumId="0" w15:restartNumberingAfterBreak="0">
+    <w:nsid w:val="0136107D"/>
+    <w:multiLevelType w:val="hybridMultilevel"/>
+    <w:tmpl w:val="752C887E"/>
+    <w:lvl w:ilvl="0" w:tplc="0C0A0001">
+      <w:start w:val="1"/>
+      <w:numFmt w:val="bullet"/>
+      <w:lvlText w:val=""/>
+      <w:lvlJc w:val="left"/>
+      <w:pPr>
+        <w:ind w:left="720" w:hanging="360"/>
+      </w:pPr>
+      <w:rPr>
+        <w:rFonts w:ascii="Symbol" w:hAnsi="Symbol" w:hint="default"/>
+      </w:rPr>
+    </w:lvl>
+    <w:lvl w:ilvl="1" w:tplc="0C0A0003" w:tentative="1">
+      <w:start w:val="1"/>
+      <w:numFmt w:val="bullet"/>
+      <w:lvlText w:val="o"/>
+      <w:lvlJc w:val="left"/>
+      <w:pPr>
+        <w:ind w:left="1440" w:hanging="360"/>
+      </w:pPr>
+      <w:rPr>
+        <w:rFonts w:ascii="Courier New" w:hAnsi="Courier New" w:cs="Courier New" w:hint="default"/>
+      </w:rPr>
+    </w:lvl>
+    <w:lvl w:ilvl="2" w:tplc="0C0A0005" w:tentative="1">
+      <w:start w:val="1"/>
+      <w:numFmt w:val="bullet"/>
+      <w:lvlText w:val=""/>
+      <w:lvlJc w:val="left"/>
+      <w:pPr>
+        <w:ind w:left="2160" w:hanging="360"/>
+      </w:pPr>
+      <w:rPr>
+        <w:rFonts w:ascii="Wingdings" w:hAnsi="Wingdings" w:hint="default"/>
+      </w:rPr>
+    </w:lvl>
+    <w:lvl w:ilvl="3" w:tplc="0C0A0001" w:tentative="1">
+      <w:start w:val="1"/>
+      <w:numFmt w:val="bullet"/>
+      <w:lvlText w:val=""/>
+      <w:lvlJc w:val="left"/>
+      <w:pPr>
+        <w:ind w:left="2880" w:hanging="360"/>
+      </w:pPr>
+      <w:rPr>
+        <w:rFonts w:ascii="Symbol" w:hAnsi="Symbol" w:hint="default"/>
+      </w:rPr>
+    </w:lvl>
+    <w:lvl w:ilvl="4" w:tplc="0C0A0003" w:tentative="1">
+      <w:start w:val="1"/>
+      <w:numFmt w:val="bullet"/>
+      <w:lvlText w:val="o"/>
+      <w:lvlJc w:val="left"/>
+      <w:pPr>
+        <w:ind w:left="3600" w:hanging="360"/>
+      </w:pPr>
+      <w:rPr>
+        <w:rFonts w:ascii="Courier New" w:hAnsi="Courier New" w:cs="Courier New" w:hint="default"/>
+      </w:rPr>
+    </w:lvl>
+    <w:lvl w:ilvl="5" w:tplc="0C0A0005" w:tentative="1">
+      <w:start w:val="1"/>
+      <w:numFmt w:val="bullet"/>
+      <w:lvlText w:val=""/>
+      <w:lvlJc w:val="left"/>
+      <w:pPr>
+        <w:ind w:left="4320" w:hanging="360"/>
+      </w:pPr>
+      <w:rPr>
+        <w:rFonts w:ascii="Wingdings" w:hAnsi="Wingdings" w:hint="default"/>
+      </w:rPr>
+    </w:lvl>
+    <w:lvl w:ilvl="6" w:tplc="0C0A0001" w:tentative="1">
+      <w:start w:val="1"/>
+      <w:numFmt w:val="bullet"/>
+      <w:lvlText w:val=""/>
+      <w:lvlJc w:val="left"/>
+      <w:pPr>
+        <w:ind w:left="5040" w:hanging="360"/>
+      </w:pPr>
+      <w:rPr>
+        <w:rFonts w:ascii="Symbol" w:hAnsi="Symbol" w:hint="default"/>
+      </w:rPr>
+    </w:lvl>
+    <w:lvl w:ilvl="7" w:tplc="0C0A0003" w:tentative="1">
+      <w:start w:val="1"/>
+      <w:numFmt w:val="bullet"/>
+      <w:lvlText w:val="o"/>
+      <w:lvlJc w:val="left"/>
+      <w:pPr>
+        <w:ind w:left="5760" w:hanging="360"/>
+      </w:pPr>
+      <w:rPr>
+        <w:rFonts w:ascii="Courier New" w:hAnsi="Courier New" w:cs="Courier New" w:hint="default"/>
+      </w:rPr>
+    </w:lvl>
+    <w:lvl w:ilvl="8" w:tplc="0C0A0005" w:tentative="1">
+      <w:start w:val="1"/>
+      <w:numFmt w:val="bullet"/>
+      <w:lvlText w:val=""/>
+      <w:lvlJc w:val="left"/>
+      <w:pPr>
+        <w:ind w:left="6480" w:hanging="360"/>
+      </w:pPr>
+      <w:rPr>
+        <w:rFonts w:ascii="Wingdings" w:hAnsi="Wingdings" w:hint="default"/>
+      </w:rPr>
+    </w:lvl>
+  </w:abstractNum>
+  <w:abstractNum w:abstractNumId="1" w15:restartNumberingAfterBreak="0">
     <w:nsid w:val="1A2A6BF3"/>
     <w:multiLevelType w:val="hybridMultilevel"/>
     <w:tmpl w:val="F01E5700"/>
@@ -1894,6 +2242,9 @@
     </w:lvl>
   </w:abstractNum>
   <w:num w:numId="1">
+    <w:abstractNumId w:val="1"/>
+  </w:num>
+  <w:num w:numId="2">
     <w:abstractNumId w:val="0"/>
   </w:num>
 </w:numbering>
@@ -2835,7 +3186,7 @@
 </file>
 
 <file path=customXml/itemProps1.xml><?xml version="1.0" encoding="utf-8"?>
-<ds:datastoreItem xmlns:ds="http://schemas.openxmlformats.org/officeDocument/2006/customXml" ds:itemID="{51F7C067-40A5-4822-8056-8F36211419CF}">
+<ds:datastoreItem xmlns:ds="http://schemas.openxmlformats.org/officeDocument/2006/customXml" ds:itemID="{2A13CF7F-ABC1-4C7D-808F-5E4D3BBA1FB1}">
   <ds:schemaRefs>
     <ds:schemaRef ds:uri="http://schemas.openxmlformats.org/officeDocument/2006/bibliography"/>
   </ds:schemaRefs>

</xml_diff>

<commit_message>
Documentación publicación con foto y test a medias
</commit_message>
<xml_diff>
--- a/documentacion.docx
+++ b/documentacion.docx
@@ -624,7 +624,7 @@
           <w:r>
             <w:fldChar w:fldCharType="separate"/>
           </w:r>
-          <w:hyperlink w:anchor="_Toc508815634" w:history="1">
+          <w:hyperlink w:anchor="_Toc509176346" w:history="1">
             <w:r>
               <w:rPr>
                 <w:rStyle w:val="Hipervnculo"/>
@@ -651,7 +651,7 @@
                 <w:noProof/>
                 <w:webHidden/>
               </w:rPr>
-              <w:instrText xml:space="preserve"> PAGEREF _Toc508815634 \h </w:instrText>
+              <w:instrText xml:space="preserve"> PAGEREF _Toc509176346 \h </w:instrText>
             </w:r>
             <w:r>
               <w:rPr>
@@ -694,7 +694,7 @@
               <w:lang w:eastAsia="es-ES"/>
             </w:rPr>
           </w:pPr>
-          <w:hyperlink w:anchor="_Toc508815635" w:history="1">
+          <w:hyperlink w:anchor="_Toc509176347" w:history="1">
             <w:r>
               <w:rPr>
                 <w:rStyle w:val="Hipervnculo"/>
@@ -721,7 +721,7 @@
                 <w:noProof/>
                 <w:webHidden/>
               </w:rPr>
-              <w:instrText xml:space="preserve"> PAGEREF _Toc508815635 \h </w:instrText>
+              <w:instrText xml:space="preserve"> PAGEREF _Toc509176347 \h </w:instrText>
             </w:r>
             <w:r>
               <w:rPr>
@@ -764,7 +764,7 @@
               <w:lang w:eastAsia="es-ES"/>
             </w:rPr>
           </w:pPr>
-          <w:hyperlink w:anchor="_Toc508815636" w:history="1">
+          <w:hyperlink w:anchor="_Toc509176348" w:history="1">
             <w:r>
               <w:rPr>
                 <w:rStyle w:val="Hipervnculo"/>
@@ -791,7 +791,7 @@
                 <w:noProof/>
                 <w:webHidden/>
               </w:rPr>
-              <w:instrText xml:space="preserve"> PAGEREF _Toc508815636 \h </w:instrText>
+              <w:instrText xml:space="preserve"> PAGEREF _Toc509176348 \h </w:instrText>
             </w:r>
             <w:r>
               <w:rPr>
@@ -834,7 +834,7 @@
               <w:lang w:eastAsia="es-ES"/>
             </w:rPr>
           </w:pPr>
-          <w:hyperlink w:anchor="_Toc508815637" w:history="1">
+          <w:hyperlink w:anchor="_Toc509176349" w:history="1">
             <w:r>
               <w:rPr>
                 <w:rStyle w:val="Hipervnculo"/>
@@ -861,7 +861,7 @@
                 <w:noProof/>
                 <w:webHidden/>
               </w:rPr>
-              <w:instrText xml:space="preserve"> PAGEREF _Toc508815637 \h </w:instrText>
+              <w:instrText xml:space="preserve"> PAGEREF _Toc509176349 \h </w:instrText>
             </w:r>
             <w:r>
               <w:rPr>
@@ -1047,7 +1047,7 @@
         <w:pStyle w:val="Ttulo1"/>
         <w:jc w:val="both"/>
       </w:pPr>
-      <w:bookmarkStart w:id="0" w:name="_Toc508815634"/>
+      <w:bookmarkStart w:id="0" w:name="_Toc509176346"/>
       <w:r>
         <w:t>Introducción</w:t>
       </w:r>
@@ -1090,7 +1090,7 @@
         <w:pStyle w:val="Ttulo1"/>
         <w:jc w:val="both"/>
       </w:pPr>
-      <w:bookmarkStart w:id="1" w:name="_Toc508815635"/>
+      <w:bookmarkStart w:id="1" w:name="_Toc509176347"/>
       <w:r>
         <w:t>Casos de uso</w:t>
       </w:r>
@@ -1104,7 +1104,7 @@
         <w:pStyle w:val="Ttulo2"/>
         <w:jc w:val="both"/>
       </w:pPr>
-      <w:bookmarkStart w:id="2" w:name="_Toc508815636"/>
+      <w:bookmarkStart w:id="2" w:name="_Toc509176348"/>
       <w:r>
         <w:t>Obligatorios</w:t>
       </w:r>
@@ -1451,177 +1451,175 @@
       <w:r>
         <w:t xml:space="preserve"> para notificárselo a ususario.</w:t>
       </w:r>
-      <w:bookmarkStart w:id="3" w:name="_GoBack"/>
+    </w:p>
+    <w:p>
+      <w:pPr>
+        <w:pStyle w:val="Subttulo"/>
+        <w:jc w:val="both"/>
+        <w:rPr>
+          <w:rStyle w:val="nfasis"/>
+        </w:rPr>
+      </w:pPr>
+      <w:r>
+        <w:rPr>
+          <w:rStyle w:val="nfasis"/>
+        </w:rPr>
+        <w:t xml:space="preserve">6 </w:t>
+      </w:r>
+      <w:proofErr w:type="gramStart"/>
+      <w:r>
+        <w:rPr>
+          <w:rStyle w:val="nfasis"/>
+        </w:rPr>
+        <w:t>Usuario</w:t>
+      </w:r>
+      <w:proofErr w:type="gramEnd"/>
+      <w:r>
+        <w:rPr>
+          <w:rStyle w:val="nfasis"/>
+        </w:rPr>
+        <w:t xml:space="preserve"> registrado: listar las invitaciones de amistad recibidas</w:t>
+      </w:r>
+    </w:p>
+    <w:p>
+      <w:pPr>
+        <w:jc w:val="both"/>
+      </w:pPr>
+      <w:r>
+        <w:t>El usuario autenticado tendrá acceso desde la barra de navegación (“Peticiones de amistad”) a un listado con las solicitudes de amistad recibidas (</w:t>
+      </w:r>
+      <w:proofErr w:type="spellStart"/>
+      <w:r>
+        <w:t>friendshipRequest</w:t>
+      </w:r>
+      <w:proofErr w:type="spellEnd"/>
+      <w:r>
+        <w:t>/</w:t>
+      </w:r>
+      <w:proofErr w:type="spellStart"/>
+      <w:r>
+        <w:t>listRequest</w:t>
+      </w:r>
+      <w:proofErr w:type="spellEnd"/>
+      <w:r>
+        <w:t>). En él aparecerá el nombre de todos los usuarios que le hayan enviado una solicitud de amistad al usuario autenticado, y al lado de cada uno un botón para aceptar dicha solicitud.</w:t>
+      </w:r>
+    </w:p>
+    <w:p>
+      <w:pPr>
+        <w:pStyle w:val="Subttulo"/>
+        <w:jc w:val="both"/>
+        <w:rPr>
+          <w:rStyle w:val="nfasis"/>
+        </w:rPr>
+      </w:pPr>
+      <w:r>
+        <w:rPr>
+          <w:rStyle w:val="nfasis"/>
+        </w:rPr>
+        <w:t xml:space="preserve">7 </w:t>
+      </w:r>
+      <w:proofErr w:type="gramStart"/>
+      <w:r>
+        <w:rPr>
+          <w:rStyle w:val="nfasis"/>
+        </w:rPr>
+        <w:t>Usuario</w:t>
+      </w:r>
+      <w:proofErr w:type="gramEnd"/>
+      <w:r>
+        <w:rPr>
+          <w:rStyle w:val="nfasis"/>
+        </w:rPr>
+        <w:t xml:space="preserve"> registrado: aceptar una invitación de amistad</w:t>
+      </w:r>
+    </w:p>
+    <w:p>
+      <w:pPr>
+        <w:jc w:val="both"/>
+      </w:pPr>
+      <w:r>
+        <w:t>El en listado mencionado anteriormente, se podrán aceptar las solicitudes de amistad recibidas</w:t>
+      </w:r>
+      <w:r>
+        <w:t>, d</w:t>
+      </w:r>
+      <w:r>
+        <w:t>e forma que</w:t>
+      </w:r>
+      <w:r>
+        <w:t>, al aceptar la solicitud de dejará de mostrar automáticamente en esa lista.</w:t>
+      </w:r>
+    </w:p>
+    <w:p>
+      <w:pPr>
+        <w:pStyle w:val="Subttulo"/>
+        <w:jc w:val="both"/>
+        <w:rPr>
+          <w:rStyle w:val="nfasis"/>
+        </w:rPr>
+      </w:pPr>
+      <w:r>
+        <w:rPr>
+          <w:rStyle w:val="nfasis"/>
+        </w:rPr>
+        <w:t xml:space="preserve">8 </w:t>
+      </w:r>
+      <w:proofErr w:type="gramStart"/>
+      <w:r>
+        <w:rPr>
+          <w:rStyle w:val="nfasis"/>
+        </w:rPr>
+        <w:t>Usuario</w:t>
+      </w:r>
+      <w:proofErr w:type="gramEnd"/>
+      <w:r>
+        <w:rPr>
+          <w:rStyle w:val="nfasis"/>
+        </w:rPr>
+        <w:t xml:space="preserve"> registrado: listar los usuarios amigos</w:t>
+      </w:r>
+    </w:p>
+    <w:p>
+      <w:pPr>
+        <w:jc w:val="both"/>
+      </w:pPr>
+      <w:r>
+        <w:t>Una vez aceptada la solicitud de amistad, los usuarios pasarán a ser amigos. Los usuarios amigos del usuario autenticado, serán mostrados en una lista (</w:t>
+      </w:r>
+      <w:proofErr w:type="spellStart"/>
+      <w:r>
+        <w:t>friendship</w:t>
+      </w:r>
+      <w:proofErr w:type="spellEnd"/>
+      <w:r>
+        <w:t>/</w:t>
+      </w:r>
+      <w:proofErr w:type="spellStart"/>
+      <w:r>
+        <w:t>listFriendship</w:t>
+      </w:r>
+      <w:proofErr w:type="spellEnd"/>
+      <w:r>
+        <w:t>) paginada (5 usuarios máximo por lista) accesible desde la barra de navegación</w:t>
+      </w:r>
+      <w:r>
+        <w:t xml:space="preserve"> (Amigos)</w:t>
+      </w:r>
+      <w:r>
+        <w:t>. Para cada usuario se mostrará el nombre y el correo electrónico.</w:t>
+      </w:r>
+    </w:p>
+    <w:p>
+      <w:pPr>
+        <w:pStyle w:val="Ttulo2"/>
+        <w:jc w:val="both"/>
+      </w:pPr>
+      <w:bookmarkStart w:id="3" w:name="_Toc509176349"/>
+      <w:r>
+        <w:t>Opcionales</w:t>
+      </w:r>
       <w:bookmarkEnd w:id="3"/>
-    </w:p>
-    <w:p>
-      <w:pPr>
-        <w:pStyle w:val="Subttulo"/>
-        <w:jc w:val="both"/>
-        <w:rPr>
-          <w:rStyle w:val="nfasis"/>
-        </w:rPr>
-      </w:pPr>
-      <w:r>
-        <w:rPr>
-          <w:rStyle w:val="nfasis"/>
-        </w:rPr>
-        <w:t xml:space="preserve">6 </w:t>
-      </w:r>
-      <w:proofErr w:type="gramStart"/>
-      <w:r>
-        <w:rPr>
-          <w:rStyle w:val="nfasis"/>
-        </w:rPr>
-        <w:t>Usuario</w:t>
-      </w:r>
-      <w:proofErr w:type="gramEnd"/>
-      <w:r>
-        <w:rPr>
-          <w:rStyle w:val="nfasis"/>
-        </w:rPr>
-        <w:t xml:space="preserve"> registrado: listar las invitaciones de amistad recibidas</w:t>
-      </w:r>
-    </w:p>
-    <w:p>
-      <w:pPr>
-        <w:jc w:val="both"/>
-      </w:pPr>
-      <w:r>
-        <w:t>El usuario autenticado tendrá acceso desde la barra de navegación (“Peticiones de amistad”) a un listado con las solicitudes de amistad recibidas (</w:t>
-      </w:r>
-      <w:proofErr w:type="spellStart"/>
-      <w:r>
-        <w:t>friendshipRequest</w:t>
-      </w:r>
-      <w:proofErr w:type="spellEnd"/>
-      <w:r>
-        <w:t>/</w:t>
-      </w:r>
-      <w:proofErr w:type="spellStart"/>
-      <w:r>
-        <w:t>listRequest</w:t>
-      </w:r>
-      <w:proofErr w:type="spellEnd"/>
-      <w:r>
-        <w:t>). En él aparecerá el nombre de todos los usuarios que le hayan enviado una solicitud de amistad al usuario autenticado, y al lado de cada uno un botón para aceptar dicha solicitud.</w:t>
-      </w:r>
-    </w:p>
-    <w:p>
-      <w:pPr>
-        <w:pStyle w:val="Subttulo"/>
-        <w:jc w:val="both"/>
-        <w:rPr>
-          <w:rStyle w:val="nfasis"/>
-        </w:rPr>
-      </w:pPr>
-      <w:r>
-        <w:rPr>
-          <w:rStyle w:val="nfasis"/>
-        </w:rPr>
-        <w:t xml:space="preserve">7 </w:t>
-      </w:r>
-      <w:proofErr w:type="gramStart"/>
-      <w:r>
-        <w:rPr>
-          <w:rStyle w:val="nfasis"/>
-        </w:rPr>
-        <w:t>Usuario</w:t>
-      </w:r>
-      <w:proofErr w:type="gramEnd"/>
-      <w:r>
-        <w:rPr>
-          <w:rStyle w:val="nfasis"/>
-        </w:rPr>
-        <w:t xml:space="preserve"> registrado: aceptar una invitación de amistad</w:t>
-      </w:r>
-    </w:p>
-    <w:p>
-      <w:pPr>
-        <w:jc w:val="both"/>
-      </w:pPr>
-      <w:r>
-        <w:t>El en listado mencionado anteriormente, se podrán aceptar las solicitudes de amistad recibidas</w:t>
-      </w:r>
-      <w:r>
-        <w:t>, d</w:t>
-      </w:r>
-      <w:r>
-        <w:t>e forma que</w:t>
-      </w:r>
-      <w:r>
-        <w:t>, al aceptar la solicitud de dejará de mostrar automáticamente en esa lista.</w:t>
-      </w:r>
-    </w:p>
-    <w:p>
-      <w:pPr>
-        <w:pStyle w:val="Subttulo"/>
-        <w:jc w:val="both"/>
-        <w:rPr>
-          <w:rStyle w:val="nfasis"/>
-        </w:rPr>
-      </w:pPr>
-      <w:r>
-        <w:rPr>
-          <w:rStyle w:val="nfasis"/>
-        </w:rPr>
-        <w:t xml:space="preserve">8 </w:t>
-      </w:r>
-      <w:proofErr w:type="gramStart"/>
-      <w:r>
-        <w:rPr>
-          <w:rStyle w:val="nfasis"/>
-        </w:rPr>
-        <w:t>Usuario</w:t>
-      </w:r>
-      <w:proofErr w:type="gramEnd"/>
-      <w:r>
-        <w:rPr>
-          <w:rStyle w:val="nfasis"/>
-        </w:rPr>
-        <w:t xml:space="preserve"> registrado: listar los usuarios amigos</w:t>
-      </w:r>
-    </w:p>
-    <w:p>
-      <w:pPr>
-        <w:jc w:val="both"/>
-      </w:pPr>
-      <w:r>
-        <w:t>Una vez aceptada la solicitud de amistad, los usuarios pasarán a ser amigos. Los usuarios amigos del usuario autenticado, serán mostrados en una lista (</w:t>
-      </w:r>
-      <w:proofErr w:type="spellStart"/>
-      <w:r>
-        <w:t>friendship</w:t>
-      </w:r>
-      <w:proofErr w:type="spellEnd"/>
-      <w:r>
-        <w:t>/</w:t>
-      </w:r>
-      <w:proofErr w:type="spellStart"/>
-      <w:r>
-        <w:t>listFriendship</w:t>
-      </w:r>
-      <w:proofErr w:type="spellEnd"/>
-      <w:r>
-        <w:t>) paginada (5 usuarios máximo por lista) accesible desde la barra de navegación</w:t>
-      </w:r>
-      <w:r>
-        <w:t xml:space="preserve"> (Amigos)</w:t>
-      </w:r>
-      <w:r>
-        <w:t>. Para cada usuario se mostrará el nombre y el correo electrónico.</w:t>
-      </w:r>
-    </w:p>
-    <w:p>
-      <w:pPr>
-        <w:pStyle w:val="Ttulo2"/>
-        <w:jc w:val="both"/>
-      </w:pPr>
-      <w:bookmarkStart w:id="4" w:name="_Toc508815637"/>
-      <w:r>
-        <w:t>Opcionales</w:t>
-      </w:r>
-      <w:bookmarkEnd w:id="4"/>
     </w:p>
     <w:p>
       <w:pPr>
@@ -1865,6 +1863,54 @@
       <w:r>
         <w:t>Se ha comprobado que cambiando el parámetro id de usuario en la URL no se puede acceder a publicaciones de usuarios que no son amigos.</w:t>
       </w:r>
+    </w:p>
+    <w:p>
+      <w:pPr>
+        <w:pStyle w:val="Subttulo"/>
+        <w:jc w:val="both"/>
+        <w:rPr>
+          <w:rStyle w:val="nfasis"/>
+        </w:rPr>
+      </w:pPr>
+      <w:r>
+        <w:rPr>
+          <w:rStyle w:val="nfasis"/>
+        </w:rPr>
+        <w:lastRenderedPageBreak/>
+        <w:t xml:space="preserve">12 </w:t>
+      </w:r>
+      <w:proofErr w:type="gramStart"/>
+      <w:r>
+        <w:rPr>
+          <w:rStyle w:val="nfasis"/>
+        </w:rPr>
+        <w:t>Usuario</w:t>
+      </w:r>
+      <w:proofErr w:type="gramEnd"/>
+      <w:r>
+        <w:rPr>
+          <w:rStyle w:val="nfasis"/>
+        </w:rPr>
+        <w:t xml:space="preserve"> registrado: crear una publicación con una foto adjunta</w:t>
+      </w:r>
+    </w:p>
+    <w:p>
+      <w:pPr>
+        <w:jc w:val="both"/>
+      </w:pPr>
+      <w:r>
+        <w:t>Desde el formulario mencionado anteriormente para crear publicaciones (Publicaciones &gt; Nueva publicación), el usuario podrá adjuntar también si lo desea una imagen, haciendo clic botón correspondiente. U</w:t>
+      </w:r>
+      <w:bookmarkStart w:id="4" w:name="_GoBack"/>
+      <w:bookmarkEnd w:id="4"/>
+      <w:r>
+        <w:t>na vez que se ha seleccionado el archivo, aparecerá al lado del botón el nombre de dicho archivo, que se guardará, junto con el resto de datos de la publicación en la base de datos.</w:t>
+      </w:r>
+    </w:p>
+    <w:p>
+      <w:pPr>
+        <w:jc w:val="both"/>
+      </w:pPr>
     </w:p>
     <w:sectPr>
       <w:footerReference w:type="default" r:id="rId8"/>
@@ -3271,7 +3317,7 @@
 </file>
 
 <file path=customXml/itemProps1.xml><?xml version="1.0" encoding="utf-8"?>
-<ds:datastoreItem xmlns:ds="http://schemas.openxmlformats.org/officeDocument/2006/customXml" ds:itemID="{11C42298-96AE-4A36-8190-32EF95012B7C}">
+<ds:datastoreItem xmlns:ds="http://schemas.openxmlformats.org/officeDocument/2006/customXml" ds:itemID="{52647886-7C99-4F1F-A9C2-EB5494918F72}">
   <ds:schemaRefs>
     <ds:schemaRef ds:uri="http://schemas.openxmlformats.org/officeDocument/2006/bibliography"/>
   </ds:schemaRefs>

</xml_diff>

<commit_message>
Documentacion de las pruebas.
</commit_message>
<xml_diff>
--- a/documentacion.docx
+++ b/documentacion.docx
@@ -10,6 +10,7 @@
           <w:docPartUnique/>
         </w:docPartObj>
       </w:sdtPr>
+      <w:sdtEndPr/>
       <w:sdtContent>
         <w:p>
           <w:pPr>
@@ -233,6 +234,7 @@
                                     <w:dataBinding w:prefixMappings="xmlns:ns0='http://purl.org/dc/elements/1.1/' xmlns:ns1='http://schemas.openxmlformats.org/package/2006/metadata/core-properties' " w:xpath="/ns1:coreProperties[1]/ns0:title[1]" w:storeItemID="{6C3C8BC8-F283-45AE-878A-BAB7291924A1}"/>
                                     <w:text w:multiLine="1"/>
                                   </w:sdtPr>
+                                  <w:sdtEndPr/>
                                   <w:sdtContent>
                                     <w:r>
                                       <w:rPr>
@@ -260,6 +262,7 @@
                                   <w:dataBinding w:prefixMappings="xmlns:ns0='http://purl.org/dc/elements/1.1/' xmlns:ns1='http://schemas.openxmlformats.org/package/2006/metadata/core-properties' " w:xpath="/ns1:coreProperties[1]/ns0:subject[1]" w:storeItemID="{6C3C8BC8-F283-45AE-878A-BAB7291924A1}"/>
                                   <w:text/>
                                 </w:sdtPr>
+                                <w:sdtEndPr/>
                                 <w:sdtContent>
                                   <w:p>
                                     <w:pPr>
@@ -334,6 +337,7 @@
                               <w:dataBinding w:prefixMappings="xmlns:ns0='http://purl.org/dc/elements/1.1/' xmlns:ns1='http://schemas.openxmlformats.org/package/2006/metadata/core-properties' " w:xpath="/ns1:coreProperties[1]/ns0:title[1]" w:storeItemID="{6C3C8BC8-F283-45AE-878A-BAB7291924A1}"/>
                               <w:text w:multiLine="1"/>
                             </w:sdtPr>
+                            <w:sdtEndPr/>
                             <w:sdtContent>
                               <w:r>
                                 <w:rPr>
@@ -361,6 +365,7 @@
                             <w:dataBinding w:prefixMappings="xmlns:ns0='http://purl.org/dc/elements/1.1/' xmlns:ns1='http://schemas.openxmlformats.org/package/2006/metadata/core-properties' " w:xpath="/ns1:coreProperties[1]/ns0:subject[1]" w:storeItemID="{6C3C8BC8-F283-45AE-878A-BAB7291924A1}"/>
                             <w:text/>
                           </w:sdtPr>
+                          <w:sdtEndPr/>
                           <w:sdtContent>
                             <w:p>
                               <w:pPr>
@@ -4793,22 +4798,7 @@
         <w:t>numeroAleatorio</w:t>
       </w:r>
       <w:r>
-        <w:t>@example.com nombre: Josefo contraseña: 123456 repita la contraseña: 123456</w:t>
-      </w:r>
-      <w:r>
-        <w:t>7</w:t>
-      </w:r>
-      <w:r>
-        <w:t>” y se hace clic en el botón “Enviar”. Una vez realizado esto, se comprueba que</w:t>
-      </w:r>
-      <w:r>
-        <w:t xml:space="preserve"> no</w:t>
-      </w:r>
-      <w:r>
-        <w:t xml:space="preserve"> se ha hecho el autologin </w:t>
-      </w:r>
-      <w:r>
-        <w:t>porque las contraseñas no coinciden.</w:t>
+        <w:t>@example.com nombre: Josefo contraseña: 123456 repita la contraseña: 1234567” y se hace clic en el botón “Enviar”. Una vez realizado esto, se comprueba que no se ha hecho el autologin porque las contraseñas no coinciden.</w:t>
       </w:r>
     </w:p>
     <w:p>
@@ -4903,7 +4893,22 @@
         </w:rPr>
         <w:t xml:space="preserve"> del sistema.</w:t>
       </w:r>
-      <w:bookmarkStart w:id="23" w:name="_GoBack"/>
+    </w:p>
+    <w:p>
+      <w:pPr>
+        <w:pStyle w:val="Ttulo3"/>
+        <w:jc w:val="both"/>
+        <w:rPr>
+          <w:rStyle w:val="nfasis"/>
+        </w:rPr>
+      </w:pPr>
+      <w:bookmarkStart w:id="23" w:name="_Toc509261385"/>
+      <w:r>
+        <w:rPr>
+          <w:rStyle w:val="nfasis"/>
+        </w:rPr>
+        <w:t>2.2 [InInVal] Inicio de sesión con datos inválidos (usuario no existente en la aplicación)</w:t>
+      </w:r>
       <w:bookmarkEnd w:id="23"/>
     </w:p>
     <w:p>
@@ -4914,12 +4919,12 @@
           <w:rStyle w:val="nfasis"/>
         </w:rPr>
       </w:pPr>
-      <w:bookmarkStart w:id="24" w:name="_Toc509261385"/>
-      <w:r>
-        <w:rPr>
-          <w:rStyle w:val="nfasis"/>
-        </w:rPr>
-        <w:t>2.2 [InInVal] Inicio de sesión con datos inválidos (usuario no existente en la aplicación)</w:t>
+      <w:bookmarkStart w:id="24" w:name="_Toc509261386"/>
+      <w:r>
+        <w:rPr>
+          <w:rStyle w:val="nfasis"/>
+        </w:rPr>
+        <w:t>3.1 [LisUsrVal] Acceso al listado de usuarios desde un usuario en sesión</w:t>
       </w:r>
       <w:bookmarkEnd w:id="24"/>
     </w:p>
@@ -4931,12 +4936,24 @@
           <w:rStyle w:val="nfasis"/>
         </w:rPr>
       </w:pPr>
-      <w:bookmarkStart w:id="25" w:name="_Toc509261386"/>
-      <w:r>
-        <w:rPr>
-          <w:rStyle w:val="nfasis"/>
-        </w:rPr>
-        <w:t>3.1 [LisUsrVal] Acceso al listado de usuarios desde un usuario en sesión</w:t>
+      <w:bookmarkStart w:id="25" w:name="_Toc509261387"/>
+      <w:r>
+        <w:rPr>
+          <w:rStyle w:val="nfasis"/>
+        </w:rPr>
+        <w:t>3.2 [LisUsrInVal] Intento de acceso con URL desde un usuario no identificado al listado de usuarios desde un usuario en sesión</w:t>
+      </w:r>
+      <w:r>
+        <w:rPr>
+          <w:rStyle w:val="nfasis"/>
+        </w:rPr>
+        <w:t>.</w:t>
+      </w:r>
+      <w:r>
+        <w:rPr>
+          <w:rStyle w:val="nfasis"/>
+        </w:rPr>
+        <w:t xml:space="preserve"> Debe producirse un acceso no permitido a vistas privadas</w:t>
       </w:r>
       <w:bookmarkEnd w:id="25"/>
     </w:p>
@@ -4948,26 +4965,386 @@
           <w:rStyle w:val="nfasis"/>
         </w:rPr>
       </w:pPr>
-      <w:bookmarkStart w:id="26" w:name="_Toc509261387"/>
-      <w:r>
-        <w:rPr>
-          <w:rStyle w:val="nfasis"/>
-        </w:rPr>
-        <w:t>3.2 [LisUsrInVal] Intento de acceso con URL desde un usuario no identificado al listado de usuarios desde un usuario en sesión</w:t>
-      </w:r>
-      <w:r>
-        <w:rPr>
-          <w:rStyle w:val="nfasis"/>
-        </w:rPr>
+      <w:bookmarkStart w:id="26" w:name="_Toc509261388"/>
+      <w:r>
+        <w:rPr>
+          <w:rStyle w:val="nfasis"/>
+        </w:rPr>
+        <w:t>4.1 [BusUsrVal] Realizar una búsqueda valida en el listado de usuarios desde un usuario en sesión</w:t>
+      </w:r>
+      <w:bookmarkEnd w:id="26"/>
+    </w:p>
+    <w:p>
+      <w:pPr>
+        <w:pStyle w:val="Ttulo3"/>
+        <w:jc w:val="both"/>
+        <w:rPr>
+          <w:rStyle w:val="nfasis"/>
+        </w:rPr>
+      </w:pPr>
+      <w:bookmarkStart w:id="27" w:name="_Toc509261389"/>
+      <w:r>
+        <w:rPr>
+          <w:rStyle w:val="nfasis"/>
+        </w:rPr>
+        <w:t>4.2 [BusUsrInVal] Intento de acceso con URL a la búsqueda de usuarios desde un usuario no identificado. Debe producirse un acceso no permitido a vistas privadas</w:t>
+      </w:r>
+      <w:bookmarkEnd w:id="27"/>
+    </w:p>
+    <w:p/>
+    <w:p>
+      <w:pPr>
+        <w:pStyle w:val="Ttulo3"/>
+        <w:jc w:val="both"/>
+        <w:rPr>
+          <w:rStyle w:val="nfasis"/>
+        </w:rPr>
+      </w:pPr>
+      <w:bookmarkStart w:id="28" w:name="_Toc509261390"/>
+      <w:r>
+        <w:rPr>
+          <w:rStyle w:val="nfasis"/>
+        </w:rPr>
+        <w:t>5.1 [InvVal] Enviar una invitación de amistad a un usuario de forma valida</w:t>
+      </w:r>
+      <w:bookmarkEnd w:id="28"/>
+    </w:p>
+    <w:p/>
+    <w:p>
+      <w:pPr>
+        <w:pStyle w:val="Ttulo3"/>
+        <w:jc w:val="both"/>
+        <w:rPr>
+          <w:rStyle w:val="nfasis"/>
+        </w:rPr>
+      </w:pPr>
+      <w:bookmarkStart w:id="29" w:name="_Toc509261391"/>
+      <w:r>
+        <w:rPr>
+          <w:rStyle w:val="nfasis"/>
+        </w:rPr>
+        <w:t>5.2 [InvInVal] Enviar una invitación de amistad a un usuario al que ya le habíamos invitado la invitación previamente. No debería dejarnos enviar la invitación, se podría ocultar el botón de enviar invitación o notificar que ya había sido enviada previamente</w:t>
+      </w:r>
+      <w:bookmarkEnd w:id="29"/>
+    </w:p>
+    <w:p/>
+    <w:p>
+      <w:pPr>
+        <w:pStyle w:val="Ttulo3"/>
+        <w:jc w:val="both"/>
+        <w:rPr>
+          <w:rStyle w:val="nfasis"/>
+        </w:rPr>
+      </w:pPr>
+      <w:bookmarkStart w:id="30" w:name="_Toc509261392"/>
+      <w:r>
+        <w:rPr>
+          <w:rStyle w:val="nfasis"/>
+        </w:rPr>
+        <w:t>6.1 [LisInvVal] Listar las invitaciones recibidas por un usuario, realizar la comprobación con una lista que al menos tenga una invitación recibida</w:t>
+      </w:r>
+      <w:bookmarkEnd w:id="30"/>
+    </w:p>
+    <w:p/>
+    <w:p>
+      <w:pPr>
+        <w:pStyle w:val="Ttulo3"/>
+        <w:jc w:val="both"/>
+        <w:rPr>
+          <w:rStyle w:val="nfasis"/>
+        </w:rPr>
+      </w:pPr>
+      <w:bookmarkStart w:id="31" w:name="_Toc509261393"/>
+      <w:r>
+        <w:rPr>
+          <w:rStyle w:val="nfasis"/>
+        </w:rPr>
+        <w:t>7.1 [AcepInvVal] Aceptar una invitación recibida</w:t>
+      </w:r>
+      <w:bookmarkEnd w:id="31"/>
+    </w:p>
+    <w:p>
+      <w:pPr>
+        <w:pStyle w:val="Ttulo3"/>
+        <w:jc w:val="both"/>
+        <w:rPr>
+          <w:rStyle w:val="nfasis"/>
+        </w:rPr>
+      </w:pPr>
+    </w:p>
+    <w:p>
+      <w:pPr>
+        <w:pStyle w:val="Ttulo3"/>
+        <w:jc w:val="both"/>
+        <w:rPr>
+          <w:rStyle w:val="nfasis"/>
+        </w:rPr>
+      </w:pPr>
+      <w:bookmarkStart w:id="32" w:name="_Toc509261394"/>
+      <w:r>
+        <w:rPr>
+          <w:rStyle w:val="nfasis"/>
+        </w:rPr>
+        <w:t>8.1 [ListAmiVal] Listar los amigos de un usuario, realizar la comprobación con una lista que al menos tenga un amigo</w:t>
+      </w:r>
+      <w:bookmarkEnd w:id="32"/>
+    </w:p>
+    <w:p>
+      <w:pPr>
+        <w:pStyle w:val="Ttulo3"/>
+        <w:jc w:val="both"/>
+        <w:rPr>
+          <w:rStyle w:val="nfasis"/>
+        </w:rPr>
+      </w:pPr>
+    </w:p>
+    <w:p>
+      <w:pPr>
+        <w:pStyle w:val="Ttulo3"/>
+        <w:jc w:val="both"/>
+        <w:rPr>
+          <w:rStyle w:val="nfasis"/>
+        </w:rPr>
+      </w:pPr>
+      <w:r>
+        <w:rPr>
+          <w:rStyle w:val="nfasis"/>
+        </w:rPr>
+        <w:t xml:space="preserve"> </w:t>
+      </w:r>
+      <w:bookmarkStart w:id="33" w:name="_Toc509261395"/>
+      <w:r>
+        <w:rPr>
+          <w:rStyle w:val="nfasis"/>
+        </w:rPr>
+        <w:t>9.1 [PubVal] Crear una publicación con datos válidos</w:t>
+      </w:r>
+      <w:bookmarkEnd w:id="33"/>
+      <w:r>
+        <w:rPr>
+          <w:rStyle w:val="nfasis"/>
+        </w:rPr>
+        <w:t xml:space="preserve"> </w:t>
+      </w:r>
+    </w:p>
+    <w:p>
+      <w:r>
+        <w:t>Se accede a la dirección del login para administrador y se rellena el formulario de login con los siguientes datos</w:t>
+      </w:r>
+      <w:proofErr w:type="gramStart"/>
+      <w:r>
+        <w:t>:”email</w:t>
+      </w:r>
+      <w:proofErr w:type="gramEnd"/>
+      <w:r>
+        <w:t xml:space="preserve">: </w:t>
+      </w:r>
+      <w:hyperlink r:id="rId8" w:history="1">
+        <w:r>
+          <w:rPr>
+            <w:rStyle w:val="Hipervnculo"/>
+          </w:rPr>
+          <w:t>email1@example.com</w:t>
+        </w:r>
+      </w:hyperlink>
+      <w:r>
+        <w:t xml:space="preserve"> contraseña:123456”.</w:t>
+      </w:r>
+    </w:p>
+    <w:p>
+      <w:pPr>
+        <w:rPr>
+          <w:rStyle w:val="nfasis"/>
+        </w:rPr>
+      </w:pPr>
+      <w:r>
+        <w:t>Una vez que el usuario ha entrado en sesión se hace clic en el elemento añadir publicación del menú de navegación y se rellena el formulario de la vista resultante con los datos</w:t>
+      </w:r>
+      <w:proofErr w:type="gramStart"/>
+      <w:r>
+        <w:t>:”titulo</w:t>
+      </w:r>
+      <w:proofErr w:type="gramEnd"/>
+      <w:r>
+        <w:t>: Primera publicación texto:Esto es una publicación de prueba” y se deja sin rellenar el campo dedicado a la subida de archivos.</w:t>
+      </w:r>
+    </w:p>
+    <w:p>
+      <w:pPr>
+        <w:pStyle w:val="Ttulo3"/>
+        <w:jc w:val="both"/>
+        <w:rPr>
+          <w:rStyle w:val="nfasis"/>
+        </w:rPr>
+      </w:pPr>
+      <w:bookmarkStart w:id="34" w:name="_Toc509261396"/>
+      <w:r>
+        <w:rPr>
+          <w:rStyle w:val="nfasis"/>
+        </w:rPr>
+        <w:t>10.1 [LisPubVal] Acceso al listado de publicaciones desde un usuario en sesión</w:t>
+      </w:r>
+      <w:bookmarkEnd w:id="34"/>
+      <w:r>
+        <w:rPr>
+          <w:rStyle w:val="nfasis"/>
+        </w:rPr>
+        <w:t xml:space="preserve"> </w:t>
+      </w:r>
+    </w:p>
+    <w:p/>
+    <w:p>
+      <w:pPr>
+        <w:pStyle w:val="Ttulo3"/>
+        <w:jc w:val="both"/>
+        <w:rPr>
+          <w:rStyle w:val="nfasis"/>
+        </w:rPr>
+      </w:pPr>
+      <w:bookmarkStart w:id="35" w:name="_Toc509261397"/>
+      <w:r>
+        <w:rPr>
+          <w:rStyle w:val="nfasis"/>
+        </w:rPr>
+        <w:t>11.1 [LisPubAmiVal] Listar las publicaciones de un usuario amigo</w:t>
+      </w:r>
+      <w:bookmarkEnd w:id="35"/>
+      <w:r>
+        <w:rPr>
+          <w:rStyle w:val="nfasis"/>
+        </w:rPr>
+        <w:t xml:space="preserve"> </w:t>
+      </w:r>
+    </w:p>
+    <w:p/>
+    <w:p>
+      <w:pPr>
+        <w:pStyle w:val="Ttulo3"/>
+        <w:jc w:val="both"/>
+        <w:rPr>
+          <w:rStyle w:val="nfasis"/>
+        </w:rPr>
+      </w:pPr>
+      <w:bookmarkStart w:id="36" w:name="_Toc509261398"/>
+      <w:r>
+        <w:rPr>
+          <w:rStyle w:val="nfasis"/>
+        </w:rPr>
+        <w:lastRenderedPageBreak/>
+        <w:t>11.2 [LisPubAmiInVal] Utilizando un acceso vía URL tratar de listar las publicaciones de un usuario que no sea amigo del usuario identificado en sesión</w:t>
+      </w:r>
+      <w:bookmarkEnd w:id="36"/>
+      <w:r>
+        <w:rPr>
+          <w:rStyle w:val="nfasis"/>
+        </w:rPr>
+        <w:t xml:space="preserve"> </w:t>
+      </w:r>
+    </w:p>
+    <w:p>
+      <w:r>
+        <w:t>Se inicia</w:t>
+      </w:r>
+      <w:r>
+        <w:t xml:space="preserve"> sesión proporcionando los datos de un usuario que no tiene relaciones de amistad en la aplicación, y se intenta acceder a </w:t>
+      </w:r>
+      <w:r>
+        <w:t>las publicaciones</w:t>
+      </w:r>
+      <w:bookmarkStart w:id="37" w:name="_GoBack"/>
+      <w:bookmarkEnd w:id="37"/>
+      <w:r>
+        <w:t xml:space="preserve"> de otro usuario por medio de la url.</w:t>
+      </w:r>
+    </w:p>
+    <w:p>
+      <w:r>
+        <w:t>Dado que no tiene relaciones de amistad en la aplicación no se le mostraran publicaciones y se comprueba cerciorándose de que el texto de las publicaciones del usuario al</w:t>
+      </w:r>
+      <w:r>
+        <w:t xml:space="preserve"> </w:t>
+      </w:r>
+      <w:r>
+        <w:t>que se intenta acceder no se encuentra en la vista que se proporciona.</w:t>
+      </w:r>
+    </w:p>
+    <w:p>
+      <w:pPr>
+        <w:pStyle w:val="Ttulo3"/>
+        <w:jc w:val="both"/>
+        <w:rPr>
+          <w:rStyle w:val="nfasis"/>
+        </w:rPr>
+      </w:pPr>
+      <w:bookmarkStart w:id="38" w:name="_Toc509261399"/>
+      <w:r>
+        <w:rPr>
+          <w:rStyle w:val="nfasis"/>
+        </w:rPr>
+        <w:t>12.1 [PubFot1Val] Crear una publicación con datos válidos y una foto adjunta</w:t>
+      </w:r>
+      <w:bookmarkEnd w:id="38"/>
+    </w:p>
+    <w:p>
+      <w:r>
+        <w:t>Se accede a la dirección del login para administrador y se rellena el formulario de login con los siguientes datos</w:t>
+      </w:r>
+      <w:proofErr w:type="gramStart"/>
+      <w:r>
+        <w:t>:”email</w:t>
+      </w:r>
+      <w:proofErr w:type="gramEnd"/>
+      <w:r>
+        <w:t xml:space="preserve">: </w:t>
+      </w:r>
+      <w:hyperlink r:id="rId9" w:history="1">
+        <w:r>
+          <w:rPr>
+            <w:rStyle w:val="Hipervnculo"/>
+          </w:rPr>
+          <w:t>email1@example.com</w:t>
+        </w:r>
+      </w:hyperlink>
+      <w:r>
+        <w:t xml:space="preserve"> contraseña:123456”.</w:t>
+      </w:r>
+    </w:p>
+    <w:p>
+      <w:r>
+        <w:t>Una vez que el usuario ha entrado en sesión se hace clic en el elemento añadir publicación del menú de navegación y se rellena el formulario de la vista resultante con los datos</w:t>
+      </w:r>
+      <w:proofErr w:type="gramStart"/>
+      <w:r>
+        <w:t>:”titulo</w:t>
+      </w:r>
+      <w:proofErr w:type="gramEnd"/>
+      <w:r>
+        <w:t>: Primera publicación texto:Esto es una publicación de prueba</w:t>
+      </w:r>
+      <w:r>
+        <w:t xml:space="preserve"> Foto: pathFoto”</w:t>
+      </w:r>
+    </w:p>
+    <w:p>
+      <w:pPr>
+        <w:rPr>
+          <w:rStyle w:val="nfasis"/>
+          <w:i w:val="0"/>
+          <w:iCs w:val="0"/>
+          <w:u w:val="single"/>
+        </w:rPr>
+      </w:pPr>
+      <w:r>
+        <w:t xml:space="preserve">Se envía el formulario y se comprueba que se no redirige a la vista donde se listan las publicaciones del usuario que ha realizado </w:t>
+      </w:r>
+      <w:proofErr w:type="gramStart"/>
+      <w:r>
+        <w:t>el publicación</w:t>
+      </w:r>
+      <w:proofErr w:type="gramEnd"/>
+      <w:r>
         <w:t>.</w:t>
       </w:r>
-      <w:r>
-        <w:rPr>
-          <w:rStyle w:val="nfasis"/>
-        </w:rPr>
-        <w:t xml:space="preserve"> Debe producirse un acceso no permitido a vistas privadas</w:t>
-      </w:r>
-      <w:bookmarkEnd w:id="26"/>
     </w:p>
     <w:p>
       <w:pPr>
@@ -4977,14 +5354,76 @@
           <w:rStyle w:val="nfasis"/>
         </w:rPr>
       </w:pPr>
-      <w:bookmarkStart w:id="27" w:name="_Toc509261388"/>
-      <w:r>
-        <w:rPr>
-          <w:rStyle w:val="nfasis"/>
-        </w:rPr>
-        <w:t>4.1 [BusUsrVal] Realizar una búsqueda valida en el listado de usuarios desde un usuario en sesión</w:t>
-      </w:r>
-      <w:bookmarkEnd w:id="27"/>
+      <w:bookmarkStart w:id="39" w:name="_Toc509261400"/>
+      <w:r>
+        <w:rPr>
+          <w:rStyle w:val="nfasis"/>
+        </w:rPr>
+        <w:t>12.1 [PubFot2Val] Crear una publicación con datos válidos y sin una foto adjunta</w:t>
+      </w:r>
+      <w:bookmarkEnd w:id="39"/>
+    </w:p>
+    <w:p>
+      <w:r>
+        <w:t>Se accede a la dirección del login para administrador y se rellena el formulario de login con los siguientes datos</w:t>
+      </w:r>
+      <w:proofErr w:type="gramStart"/>
+      <w:r>
+        <w:t>:”email</w:t>
+      </w:r>
+      <w:proofErr w:type="gramEnd"/>
+      <w:r>
+        <w:t xml:space="preserve">: </w:t>
+      </w:r>
+      <w:hyperlink r:id="rId10" w:history="1">
+        <w:r>
+          <w:rPr>
+            <w:rStyle w:val="Hipervnculo"/>
+          </w:rPr>
+          <w:t>email1@example.com</w:t>
+        </w:r>
+      </w:hyperlink>
+      <w:r>
+        <w:t xml:space="preserve"> contraseña:123456”.</w:t>
+      </w:r>
+    </w:p>
+    <w:p>
+      <w:r>
+        <w:t>Una vez que el usuario ha entrado en sesión se hace clic en el elemento añadir publicación del menú de navegación y se rellena el formulario de la vista resultante con los datos</w:t>
+      </w:r>
+      <w:proofErr w:type="gramStart"/>
+      <w:r>
+        <w:t>:”titulo</w:t>
+      </w:r>
+      <w:proofErr w:type="gramEnd"/>
+      <w:r>
+        <w:t>: Primera publicación texto:Esto es una publicación de prueba” y se deja sin rellenar el campo dedicado a la subida de archivos.</w:t>
+      </w:r>
+    </w:p>
+    <w:p>
+      <w:r>
+        <w:t>Se envía el formulario</w:t>
+      </w:r>
+      <w:r>
+        <w:t xml:space="preserve"> </w:t>
+      </w:r>
+      <w:r>
+        <w:t>y</w:t>
+      </w:r>
+      <w:r>
+        <w:t xml:space="preserve"> </w:t>
+      </w:r>
+      <w:r>
+        <w:t xml:space="preserve">se comprueba que se no redirige a la vista donde se listan las publicaciones del usuario que ha realizado </w:t>
+      </w:r>
+      <w:proofErr w:type="gramStart"/>
+      <w:r>
+        <w:t>el publicación</w:t>
+      </w:r>
+      <w:proofErr w:type="gramEnd"/>
+      <w:r>
+        <w:t>.</w:t>
+      </w:r>
     </w:p>
     <w:p>
       <w:pPr>
@@ -4994,16 +5433,42 @@
           <w:rStyle w:val="nfasis"/>
         </w:rPr>
       </w:pPr>
-      <w:bookmarkStart w:id="28" w:name="_Toc509261389"/>
-      <w:r>
-        <w:rPr>
-          <w:rStyle w:val="nfasis"/>
-        </w:rPr>
-        <w:t>4.2 [BusUsrInVal] Intento de acceso con URL a la búsqueda de usuarios desde un usuario no identificado. Debe producirse un acceso no permitido a vistas privadas</w:t>
-      </w:r>
-      <w:bookmarkEnd w:id="28"/>
-    </w:p>
-    <w:p/>
+      <w:bookmarkStart w:id="40" w:name="_Toc509261401"/>
+      <w:r>
+        <w:rPr>
+          <w:rStyle w:val="nfasis"/>
+        </w:rPr>
+        <w:t>13.1 [AdInVal] Inicio de sesión como administrador con datos válidos</w:t>
+      </w:r>
+      <w:bookmarkEnd w:id="40"/>
+    </w:p>
+    <w:p>
+      <w:r>
+        <w:t xml:space="preserve">Se accede a la dirección del login para administrador y se rellena el formulario de login con los siguientes </w:t>
+      </w:r>
+      <w:r>
+        <w:t>datos: “email</w:t>
+      </w:r>
+      <w:r>
+        <w:t xml:space="preserve">: </w:t>
+      </w:r>
+      <w:hyperlink r:id="rId11" w:history="1">
+        <w:r>
+          <w:rPr>
+            <w:rStyle w:val="Hipervnculo"/>
+          </w:rPr>
+          <w:t>email11@example.com</w:t>
+        </w:r>
+      </w:hyperlink>
+      <w:r>
+        <w:t xml:space="preserve"> contraseña:123456”.</w:t>
+      </w:r>
+    </w:p>
+    <w:p>
+      <w:r>
+        <w:t>Se comprueba que una vez se accedió aparece el texto que indica que se encuentra en el listado de los usuarios de la aplicación.</w:t>
+      </w:r>
+    </w:p>
     <w:p>
       <w:pPr>
         <w:pStyle w:val="Ttulo3"/>
@@ -5012,16 +5477,67 @@
           <w:rStyle w:val="nfasis"/>
         </w:rPr>
       </w:pPr>
-      <w:bookmarkStart w:id="29" w:name="_Toc509261390"/>
-      <w:r>
-        <w:rPr>
-          <w:rStyle w:val="nfasis"/>
-        </w:rPr>
-        <w:t>5.1 [InvVal] Enviar una invitación de amistad a un usuario de forma valida</w:t>
-      </w:r>
-      <w:bookmarkEnd w:id="29"/>
-    </w:p>
-    <w:p/>
+      <w:bookmarkStart w:id="41" w:name="_Toc509261402"/>
+      <w:r>
+        <w:rPr>
+          <w:rStyle w:val="nfasis"/>
+        </w:rPr>
+        <w:t>13.2 [AdInInVal] Inicio de sesión como administrador con datos inválidos (usar los datos de un usuario que no tenga perfil administrador)</w:t>
+      </w:r>
+      <w:bookmarkEnd w:id="41"/>
+    </w:p>
+    <w:p>
+      <w:r>
+        <w:t>Se accede a la dirección del login para administrador y se rellena el formulario de login con los siguientes datos</w:t>
+      </w:r>
+      <w:r>
+        <w:t xml:space="preserve"> invalidos</w:t>
+      </w:r>
+      <w:proofErr w:type="gramStart"/>
+      <w:r>
+        <w:t>:”email</w:t>
+      </w:r>
+      <w:proofErr w:type="gramEnd"/>
+      <w:r>
+        <w:t xml:space="preserve">: </w:t>
+      </w:r>
+      <w:hyperlink r:id="rId12" w:history="1">
+        <w:r>
+          <w:rPr>
+            <w:rStyle w:val="Hipervnculo"/>
+          </w:rPr>
+          <w:t>email1@example.com</w:t>
+        </w:r>
+      </w:hyperlink>
+      <w:r>
+        <w:t xml:space="preserve"> contraseña:123456”</w:t>
+      </w:r>
+      <w:r>
+        <w:t>.</w:t>
+      </w:r>
+    </w:p>
+    <w:p>
+      <w:r>
+        <w:t xml:space="preserve">Una vez que se envía </w:t>
+      </w:r>
+      <w:proofErr w:type="gramStart"/>
+      <w:r>
+        <w:t>el  formulario</w:t>
+      </w:r>
+      <w:proofErr w:type="gramEnd"/>
+      <w:r>
+        <w:t xml:space="preserve"> se comprueba que se obtiene un mensaje de error con el texto:”</w:t>
+      </w:r>
+      <w:r>
+        <w:rPr>
+          <w:u w:val="single"/>
+        </w:rPr>
+        <w:t>No</w:t>
+      </w:r>
+      <w:r>
+        <w:t xml:space="preserve"> es administrador”</w:t>
+      </w:r>
+    </w:p>
     <w:p>
       <w:pPr>
         <w:pStyle w:val="Ttulo3"/>
@@ -5030,16 +5546,48 @@
           <w:rStyle w:val="nfasis"/>
         </w:rPr>
       </w:pPr>
-      <w:bookmarkStart w:id="30" w:name="_Toc509261391"/>
-      <w:r>
-        <w:rPr>
-          <w:rStyle w:val="nfasis"/>
-        </w:rPr>
-        <w:t>5.2 [InvInVal] Enviar una invitación de amistad a un usuario al que ya le habíamos invitado la invitación previamente. No debería dejarnos enviar la invitación, se podría ocultar el botón de enviar invitación o notificar que ya había sido enviada previamente</w:t>
-      </w:r>
-      <w:bookmarkEnd w:id="30"/>
-    </w:p>
-    <w:p/>
+      <w:bookmarkStart w:id="42" w:name="_Toc509261403"/>
+      <w:r>
+        <w:rPr>
+          <w:rStyle w:val="nfasis"/>
+        </w:rPr>
+        <w:t>14.1 [AdLisUsrVal] Desde un usuario identificado en sesión como administrador listar a todos los usuarios de la aplicación</w:t>
+      </w:r>
+      <w:bookmarkEnd w:id="42"/>
+    </w:p>
+    <w:p>
+      <w:r>
+        <w:t>Se accede a la dirección del login para administrador y se rellena el formulario de login con los siguientes datos</w:t>
+      </w:r>
+      <w:proofErr w:type="gramStart"/>
+      <w:r>
+        <w:t>:”email</w:t>
+      </w:r>
+      <w:proofErr w:type="gramEnd"/>
+      <w:r>
+        <w:t xml:space="preserve">: </w:t>
+      </w:r>
+      <w:hyperlink r:id="rId13" w:history="1">
+        <w:r>
+          <w:rPr>
+            <w:rStyle w:val="Hipervnculo"/>
+          </w:rPr>
+          <w:t>email11@example.com</w:t>
+        </w:r>
+      </w:hyperlink>
+      <w:r>
+        <w:t xml:space="preserve"> contraseña:123456”</w:t>
+      </w:r>
+      <w:r>
+        <w:t>.</w:t>
+      </w:r>
+    </w:p>
+    <w:p>
+      <w:r>
+        <w:lastRenderedPageBreak/>
+        <w:t>Se comprueba que una vez se accedió aparece el texto que indica que se encuentra en el listado de los usuarios de la aplicación.</w:t>
+      </w:r>
+    </w:p>
     <w:p>
       <w:pPr>
         <w:pStyle w:val="Ttulo3"/>
@@ -5048,16 +5596,54 @@
           <w:rStyle w:val="nfasis"/>
         </w:rPr>
       </w:pPr>
-      <w:bookmarkStart w:id="31" w:name="_Toc509261392"/>
-      <w:r>
-        <w:rPr>
-          <w:rStyle w:val="nfasis"/>
-        </w:rPr>
-        <w:t>6.1 [LisInvVal] Listar las invitaciones recibidas por un usuario, realizar la comprobación con una lista que al menos tenga una invitación recibida</w:t>
-      </w:r>
-      <w:bookmarkEnd w:id="31"/>
-    </w:p>
-    <w:p/>
+      <w:bookmarkStart w:id="43" w:name="_Toc509261404"/>
+      <w:r>
+        <w:rPr>
+          <w:rStyle w:val="nfasis"/>
+        </w:rPr>
+        <w:t>15.1 [AdBorUsrVal] Desde un usuario identificado en sesión como administrador eliminar un usuario existente en la aplicación</w:t>
+      </w:r>
+      <w:bookmarkEnd w:id="43"/>
+    </w:p>
+    <w:p>
+      <w:r>
+        <w:t>Se accede a la dirección del login para administrador y se rellena el formulario de login con los siguientes datos</w:t>
+      </w:r>
+      <w:proofErr w:type="gramStart"/>
+      <w:r>
+        <w:t>:”email</w:t>
+      </w:r>
+      <w:proofErr w:type="gramEnd"/>
+      <w:r>
+        <w:t xml:space="preserve">: </w:t>
+      </w:r>
+      <w:hyperlink r:id="rId14" w:history="1">
+        <w:r>
+          <w:rPr>
+            <w:rStyle w:val="Hipervnculo"/>
+          </w:rPr>
+          <w:t>email11@example.com</w:t>
+        </w:r>
+      </w:hyperlink>
+      <w:r>
+        <w:t xml:space="preserve"> contraseña:123456”</w:t>
+      </w:r>
+      <w:r>
+        <w:t xml:space="preserve">. Una vez registrado como administrador se intenta borrar el usuario con id 5, y se comprueba que una vez hecho </w:t>
+      </w:r>
+      <w:r>
+        <w:t>clic</w:t>
+      </w:r>
+      <w:r>
+        <w:t xml:space="preserve"> en el botón el usuario ya no aparece en la lista de todos los usuarios de la </w:t>
+      </w:r>
+      <w:r>
+        <w:t>aplicación</w:t>
+      </w:r>
+      <w:r>
+        <w:t>.</w:t>
+      </w:r>
+    </w:p>
     <w:p>
       <w:pPr>
         <w:pStyle w:val="Ttulo3"/>
@@ -5066,14 +5652,45 @@
           <w:rStyle w:val="nfasis"/>
         </w:rPr>
       </w:pPr>
-      <w:bookmarkStart w:id="32" w:name="_Toc509261393"/>
-      <w:r>
-        <w:rPr>
-          <w:rStyle w:val="nfasis"/>
-        </w:rPr>
-        <w:t>7.1 [AcepInvVal] Aceptar una invitación recibida</w:t>
-      </w:r>
-      <w:bookmarkEnd w:id="32"/>
+      <w:bookmarkStart w:id="44" w:name="_Toc509261405"/>
+      <w:r>
+        <w:rPr>
+          <w:rStyle w:val="nfasis"/>
+        </w:rPr>
+        <w:t>15.2 [AdBorUsrInVal] Intento de acceso vía URL al borrado de un usuario existente en la aplicación. Debe utilizarse un usuario identificado en sesión pero que no tenga perfil de administrador</w:t>
+      </w:r>
+      <w:bookmarkEnd w:id="44"/>
+    </w:p>
+    <w:p>
+      <w:r>
+        <w:t xml:space="preserve">Se </w:t>
+      </w:r>
+      <w:r>
+        <w:t xml:space="preserve">rellena el formulario de login con los siguientes datos: “correo electrónico: </w:t>
+      </w:r>
+      <w:r>
+        <w:t>email1@example.co</w:t>
+      </w:r>
+      <w:r>
+        <w:t>m contraseña</w:t>
+      </w:r>
+      <w:r>
+        <w:t xml:space="preserve">: 123456” y </w:t>
+      </w:r>
+      <w:r>
+        <w:t xml:space="preserve">se intenta borrar el usuario con id 2 que se corresponde con </w:t>
+      </w:r>
+      <w:hyperlink r:id="rId15" w:history="1">
+        <w:r>
+          <w:rPr>
+            <w:rStyle w:val="Hipervnculo"/>
+          </w:rPr>
+          <w:t>email2@example.com</w:t>
+        </w:r>
+      </w:hyperlink>
+      <w:r>
+        <w:t xml:space="preserve"> . Al no ser administrador el acceso es incorrecto por lo que se comprueba que se le redirige a la pagina de error por defecto, que contiene el texto “Whitelabel Error Page”</w:t>
+      </w:r>
     </w:p>
     <w:p>
       <w:pPr>
@@ -5084,299 +5701,8 @@
         </w:rPr>
       </w:pPr>
     </w:p>
-    <w:p>
-      <w:pPr>
-        <w:pStyle w:val="Ttulo3"/>
-        <w:jc w:val="both"/>
-        <w:rPr>
-          <w:rStyle w:val="nfasis"/>
-        </w:rPr>
-      </w:pPr>
-      <w:bookmarkStart w:id="33" w:name="_Toc509261394"/>
-      <w:r>
-        <w:rPr>
-          <w:rStyle w:val="nfasis"/>
-        </w:rPr>
-        <w:t>8.1 [ListAmiVal] Listar los amigos de un usuario, realizar la comprobación con una lista que al menos tenga un amigo</w:t>
-      </w:r>
-      <w:bookmarkEnd w:id="33"/>
-    </w:p>
-    <w:p>
-      <w:pPr>
-        <w:pStyle w:val="Ttulo3"/>
-        <w:jc w:val="both"/>
-        <w:rPr>
-          <w:rStyle w:val="nfasis"/>
-        </w:rPr>
-      </w:pPr>
-    </w:p>
-    <w:p>
-      <w:pPr>
-        <w:pStyle w:val="Ttulo3"/>
-        <w:jc w:val="both"/>
-        <w:rPr>
-          <w:rStyle w:val="nfasis"/>
-        </w:rPr>
-      </w:pPr>
-      <w:r>
-        <w:rPr>
-          <w:rStyle w:val="nfasis"/>
-        </w:rPr>
-        <w:t xml:space="preserve"> </w:t>
-      </w:r>
-      <w:bookmarkStart w:id="34" w:name="_Toc509261395"/>
-      <w:r>
-        <w:rPr>
-          <w:rStyle w:val="nfasis"/>
-        </w:rPr>
-        <w:t>9.1 [PubVal] Crear una publicación con datos válidos</w:t>
-      </w:r>
-      <w:bookmarkEnd w:id="34"/>
-      <w:r>
-        <w:rPr>
-          <w:rStyle w:val="nfasis"/>
-        </w:rPr>
-        <w:t xml:space="preserve"> </w:t>
-      </w:r>
-    </w:p>
-    <w:p>
-      <w:pPr>
-        <w:pStyle w:val="Ttulo3"/>
-        <w:jc w:val="both"/>
-        <w:rPr>
-          <w:rStyle w:val="nfasis"/>
-        </w:rPr>
-      </w:pPr>
-    </w:p>
-    <w:p>
-      <w:pPr>
-        <w:pStyle w:val="Ttulo3"/>
-        <w:jc w:val="both"/>
-        <w:rPr>
-          <w:rStyle w:val="nfasis"/>
-        </w:rPr>
-      </w:pPr>
-      <w:bookmarkStart w:id="35" w:name="_Toc509261396"/>
-      <w:r>
-        <w:rPr>
-          <w:rStyle w:val="nfasis"/>
-        </w:rPr>
-        <w:t>10.1 [LisPubVal] Acceso al listado de publicaciones desde un usuario en sesión</w:t>
-      </w:r>
-      <w:bookmarkEnd w:id="35"/>
-      <w:r>
-        <w:rPr>
-          <w:rStyle w:val="nfasis"/>
-        </w:rPr>
-        <w:t xml:space="preserve"> </w:t>
-      </w:r>
-    </w:p>
-    <w:p/>
-    <w:p>
-      <w:pPr>
-        <w:pStyle w:val="Ttulo3"/>
-        <w:jc w:val="both"/>
-        <w:rPr>
-          <w:rStyle w:val="nfasis"/>
-        </w:rPr>
-      </w:pPr>
-      <w:bookmarkStart w:id="36" w:name="_Toc509261397"/>
-      <w:r>
-        <w:rPr>
-          <w:rStyle w:val="nfasis"/>
-        </w:rPr>
-        <w:t>11.1 [LisPubAmiVal] Listar las publicaciones de un usuario amigo</w:t>
-      </w:r>
-      <w:bookmarkEnd w:id="36"/>
-      <w:r>
-        <w:rPr>
-          <w:rStyle w:val="nfasis"/>
-        </w:rPr>
-        <w:t xml:space="preserve"> </w:t>
-      </w:r>
-    </w:p>
-    <w:p/>
-    <w:p>
-      <w:pPr>
-        <w:pStyle w:val="Ttulo3"/>
-        <w:jc w:val="both"/>
-        <w:rPr>
-          <w:rStyle w:val="nfasis"/>
-        </w:rPr>
-      </w:pPr>
-      <w:bookmarkStart w:id="37" w:name="_Toc509261398"/>
-      <w:r>
-        <w:rPr>
-          <w:rStyle w:val="nfasis"/>
-        </w:rPr>
-        <w:t>11.2 [LisPubAmiInVal] Utilizando un acceso vía URL tratar de listar las publicaciones de un usuario que no sea amigo del usuario identificado en sesión</w:t>
-      </w:r>
-      <w:bookmarkEnd w:id="37"/>
-      <w:r>
-        <w:rPr>
-          <w:rStyle w:val="nfasis"/>
-        </w:rPr>
-        <w:t xml:space="preserve"> </w:t>
-      </w:r>
-    </w:p>
-    <w:p/>
-    <w:p>
-      <w:pPr>
-        <w:pStyle w:val="Ttulo3"/>
-        <w:jc w:val="both"/>
-        <w:rPr>
-          <w:rStyle w:val="nfasis"/>
-        </w:rPr>
-      </w:pPr>
-      <w:bookmarkStart w:id="38" w:name="_Toc509261399"/>
-      <w:r>
-        <w:rPr>
-          <w:rStyle w:val="nfasis"/>
-        </w:rPr>
-        <w:lastRenderedPageBreak/>
-        <w:t>12.1 [PubFot1Val] Crear una publicación con datos válidos y una foto adjunta</w:t>
-      </w:r>
-      <w:bookmarkEnd w:id="38"/>
-    </w:p>
-    <w:p>
-      <w:pPr>
-        <w:pStyle w:val="Ttulo3"/>
-        <w:jc w:val="both"/>
-        <w:rPr>
-          <w:rStyle w:val="nfasis"/>
-        </w:rPr>
-      </w:pPr>
-      <w:r>
-        <w:rPr>
-          <w:rStyle w:val="nfasis"/>
-        </w:rPr>
-        <w:t xml:space="preserve"> </w:t>
-      </w:r>
-    </w:p>
-    <w:p>
-      <w:pPr>
-        <w:pStyle w:val="Ttulo3"/>
-        <w:jc w:val="both"/>
-        <w:rPr>
-          <w:rStyle w:val="nfasis"/>
-        </w:rPr>
-      </w:pPr>
-      <w:bookmarkStart w:id="39" w:name="_Toc509261400"/>
-      <w:r>
-        <w:rPr>
-          <w:rStyle w:val="nfasis"/>
-        </w:rPr>
-        <w:t>12.1 [PubFot2Val] Crear una publicación con datos válidos y sin una foto adjunta</w:t>
-      </w:r>
-      <w:bookmarkEnd w:id="39"/>
-    </w:p>
-    <w:p/>
-    <w:p>
-      <w:pPr>
-        <w:pStyle w:val="Ttulo3"/>
-        <w:jc w:val="both"/>
-        <w:rPr>
-          <w:rStyle w:val="nfasis"/>
-        </w:rPr>
-      </w:pPr>
-      <w:bookmarkStart w:id="40" w:name="_Toc509261401"/>
-      <w:r>
-        <w:rPr>
-          <w:rStyle w:val="nfasis"/>
-        </w:rPr>
-        <w:t>13.1 [AdInVal] Inicio de sesión como administrador con datos válidos</w:t>
-      </w:r>
-      <w:bookmarkEnd w:id="40"/>
-    </w:p>
-    <w:p/>
-    <w:p>
-      <w:pPr>
-        <w:pStyle w:val="Ttulo3"/>
-        <w:jc w:val="both"/>
-        <w:rPr>
-          <w:rStyle w:val="nfasis"/>
-        </w:rPr>
-      </w:pPr>
-      <w:bookmarkStart w:id="41" w:name="_Toc509261402"/>
-      <w:r>
-        <w:rPr>
-          <w:rStyle w:val="nfasis"/>
-        </w:rPr>
-        <w:t>13.2 [AdInInVal] Inicio de sesión como administrador con datos inválidos (usar los datos de un usuario que no tenga perfil administrador)</w:t>
-      </w:r>
-      <w:bookmarkEnd w:id="41"/>
-    </w:p>
-    <w:p>
-      <w:pPr>
-        <w:pStyle w:val="Ttulo3"/>
-        <w:jc w:val="both"/>
-        <w:rPr>
-          <w:rStyle w:val="nfasis"/>
-        </w:rPr>
-      </w:pPr>
-    </w:p>
-    <w:p>
-      <w:pPr>
-        <w:pStyle w:val="Ttulo3"/>
-        <w:jc w:val="both"/>
-        <w:rPr>
-          <w:rStyle w:val="nfasis"/>
-        </w:rPr>
-      </w:pPr>
-      <w:bookmarkStart w:id="42" w:name="_Toc509261403"/>
-      <w:r>
-        <w:rPr>
-          <w:rStyle w:val="nfasis"/>
-        </w:rPr>
-        <w:t>14.1 [AdLisUsrVal] Desde un usuario identificado en sesión como administrador listar a todos los usuarios de la aplicación</w:t>
-      </w:r>
-      <w:bookmarkEnd w:id="42"/>
-    </w:p>
-    <w:p>
-      <w:pPr>
-        <w:pStyle w:val="Ttulo3"/>
-        <w:jc w:val="both"/>
-        <w:rPr>
-          <w:rStyle w:val="nfasis"/>
-        </w:rPr>
-      </w:pPr>
-      <w:bookmarkStart w:id="43" w:name="_Toc509261404"/>
-      <w:r>
-        <w:rPr>
-          <w:rStyle w:val="nfasis"/>
-        </w:rPr>
-        <w:t>15.1 [AdBorUsrVal] Desde un usuario identificado en sesión como administrador eliminar un usuario existente en la aplicación</w:t>
-      </w:r>
-      <w:bookmarkEnd w:id="43"/>
-    </w:p>
-    <w:p>
-      <w:pPr>
-        <w:pStyle w:val="Ttulo3"/>
-        <w:jc w:val="both"/>
-        <w:rPr>
-          <w:rStyle w:val="nfasis"/>
-        </w:rPr>
-      </w:pPr>
-      <w:bookmarkStart w:id="44" w:name="_Toc509261405"/>
-      <w:r>
-        <w:rPr>
-          <w:rStyle w:val="nfasis"/>
-        </w:rPr>
-        <w:t>15.2 [AdBorUsrInVal] Intento de acceso vía URL al borrado de un usuario existente en la aplicación. Debe utilizarse un usuario identificado en sesión pero que no tenga perfil de administrador</w:t>
-      </w:r>
-      <w:bookmarkEnd w:id="44"/>
-    </w:p>
-    <w:p>
-      <w:pPr>
-        <w:pStyle w:val="Ttulo3"/>
-        <w:jc w:val="both"/>
-        <w:rPr>
-          <w:rStyle w:val="nfasis"/>
-        </w:rPr>
-      </w:pPr>
-    </w:p>
     <w:sectPr>
-      <w:footerReference w:type="default" r:id="rId8"/>
+      <w:footerReference w:type="default" r:id="rId16"/>
       <w:pgSz w:w="11906" w:h="16838"/>
       <w:pgMar w:top="1417" w:right="1701" w:bottom="1417" w:left="1701" w:header="708" w:footer="708" w:gutter="0"/>
       <w:pgNumType w:start="0"/>
@@ -5423,6 +5749,7 @@
         <w:docPartUnique/>
       </w:docPartObj>
     </w:sdtPr>
+    <w:sdtEndPr/>
     <w:sdtContent>
       <w:p>
         <w:pPr>
@@ -6955,7 +7282,7 @@
 </file>
 
 <file path=customXml/itemProps1.xml><?xml version="1.0" encoding="utf-8"?>
-<ds:datastoreItem xmlns:ds="http://schemas.openxmlformats.org/officeDocument/2006/customXml" ds:itemID="{2784F8C6-059B-4962-839E-4F804A141B80}">
+<ds:datastoreItem xmlns:ds="http://schemas.openxmlformats.org/officeDocument/2006/customXml" ds:itemID="{3A33BDC3-9984-47DF-B0A8-20EEE4C8DC0E}">
   <ds:schemaRefs>
     <ds:schemaRef ds:uri="http://schemas.openxmlformats.org/officeDocument/2006/bibliography"/>
   </ds:schemaRefs>

</xml_diff>